<commit_message>
J'avance sur le manuel développeur
</commit_message>
<xml_diff>
--- a/kevin/usr.docx
+++ b/kevin/usr.docx
@@ -1856,178 +1856,6 @@
           <w:u w:val="single"/>
         </w:rPr>
         <w:lastRenderedPageBreak/>
-        <w:t>Démarrer une session de chat</w:t>
-      </w:r>
-    </w:p>
-    <w:p>
-      <w:pPr>
-        <w:pStyle w:val="Sansinterligne"/>
-        <w:rPr>
-          <w:color w:val="4F81BD" w:themeColor="accent1"/>
-          <w:sz w:val="24"/>
-          <w:szCs w:val="24"/>
-          <w:u w:val="single"/>
-        </w:rPr>
-      </w:pPr>
-    </w:p>
-    <w:p>
-      <w:pPr>
-        <w:pStyle w:val="Sansinterligne"/>
-        <w:jc w:val="both"/>
-        <w:rPr>
-          <w:sz w:val="24"/>
-          <w:szCs w:val="24"/>
-        </w:rPr>
-      </w:pPr>
-      <w:r>
-        <w:rPr>
-          <w:sz w:val="24"/>
-          <w:szCs w:val="24"/>
-        </w:rPr>
-        <w:t>Si un pseudo a été indiqué à la fin de la ligne de commande, le client va essayer de se connecter au serveur avec ce pseudo. En cas d'echec, le client s'arrête immédiatement.</w:t>
-      </w:r>
-    </w:p>
-    <w:p>
-      <w:pPr>
-        <w:pStyle w:val="Sansinterligne"/>
-        <w:jc w:val="both"/>
-        <w:rPr>
-          <w:sz w:val="24"/>
-          <w:szCs w:val="24"/>
-        </w:rPr>
-      </w:pPr>
-    </w:p>
-    <w:p>
-      <w:pPr>
-        <w:pStyle w:val="Sansinterligne"/>
-        <w:jc w:val="both"/>
-        <w:rPr>
-          <w:sz w:val="24"/>
-          <w:szCs w:val="24"/>
-        </w:rPr>
-      </w:pPr>
-      <w:r>
-        <w:rPr>
-          <w:sz w:val="24"/>
-          <w:szCs w:val="24"/>
-        </w:rPr>
-        <w:t>Si aucun pseudo n'a été indiqué à la fin de la ligne de commande, l'utilisateur devra indiquer un pseudo manuellement sur le terminal afin que le client essaye de se connecter au serveur avec ce pseudo. En cas d'échec, le client attendra un nouveau pseudo jusqu'à recevoir un pseudo valid</w:t>
-      </w:r>
-      <w:r>
-        <w:rPr>
-          <w:sz w:val="24"/>
-          <w:szCs w:val="24"/>
-        </w:rPr>
-        <w:t>e</w:t>
-      </w:r>
-      <w:r>
-        <w:rPr>
-          <w:sz w:val="24"/>
-          <w:szCs w:val="24"/>
-        </w:rPr>
-        <w:t>.</w:t>
-      </w:r>
-    </w:p>
-    <w:p>
-      <w:pPr>
-        <w:pStyle w:val="Sansinterligne"/>
-        <w:jc w:val="both"/>
-        <w:rPr>
-          <w:sz w:val="24"/>
-          <w:szCs w:val="24"/>
-        </w:rPr>
-      </w:pPr>
-    </w:p>
-    <w:p>
-      <w:pPr>
-        <w:pStyle w:val="Sansinterligne"/>
-        <w:jc w:val="both"/>
-        <w:rPr>
-          <w:sz w:val="24"/>
-          <w:szCs w:val="24"/>
-        </w:rPr>
-      </w:pPr>
-      <w:r>
-        <w:rPr>
-          <w:sz w:val="24"/>
-          <w:szCs w:val="24"/>
-        </w:rPr>
-        <w:t>Une fois connecté et authentifié, le client est identifié de manière unique par ce pseudo durant toute sa session.</w:t>
-      </w:r>
-    </w:p>
-    <w:p>
-      <w:pPr>
-        <w:pStyle w:val="Sansinterligne"/>
-        <w:jc w:val="both"/>
-        <w:rPr>
-          <w:sz w:val="24"/>
-          <w:szCs w:val="24"/>
-        </w:rPr>
-      </w:pPr>
-    </w:p>
-    <w:p>
-      <w:pPr>
-        <w:pStyle w:val="Sansinterligne"/>
-        <w:jc w:val="both"/>
-        <w:rPr>
-          <w:sz w:val="24"/>
-          <w:szCs w:val="24"/>
-        </w:rPr>
-      </w:pPr>
-      <w:r>
-        <w:rPr>
-          <w:sz w:val="24"/>
-          <w:szCs w:val="24"/>
-        </w:rPr>
-        <w:t>Le pseudo d'un client est libéré à sa déconnexion.</w:t>
-      </w:r>
-    </w:p>
-    <w:p>
-      <w:pPr>
-        <w:pStyle w:val="Sansinterligne"/>
-        <w:rPr>
-          <w:sz w:val="24"/>
-          <w:szCs w:val="24"/>
-        </w:rPr>
-      </w:pPr>
-    </w:p>
-    <w:p>
-      <w:pPr>
-        <w:pStyle w:val="Sansinterligne"/>
-        <w:rPr>
-          <w:sz w:val="24"/>
-          <w:szCs w:val="24"/>
-        </w:rPr>
-      </w:pPr>
-    </w:p>
-    <w:p>
-      <w:pPr>
-        <w:pStyle w:val="Sansinterligne"/>
-        <w:rPr>
-          <w:color w:val="4F81BD" w:themeColor="accent1"/>
-          <w:sz w:val="24"/>
-          <w:szCs w:val="24"/>
-          <w:u w:val="single"/>
-        </w:rPr>
-      </w:pPr>
-    </w:p>
-    <w:p>
-      <w:pPr>
-        <w:pStyle w:val="Sansinterligne"/>
-        <w:rPr>
-          <w:color w:val="4F81BD" w:themeColor="accent1"/>
-          <w:sz w:val="24"/>
-          <w:szCs w:val="24"/>
-          <w:u w:val="single"/>
-        </w:rPr>
-      </w:pPr>
-      <w:r>
-        <w:rPr>
-          <w:color w:val="4F81BD" w:themeColor="accent1"/>
-          <w:sz w:val="24"/>
-          <w:szCs w:val="24"/>
-          <w:u w:val="single"/>
-        </w:rPr>
         <w:t>Commandes de chat</w:t>
       </w:r>
     </w:p>
@@ -2366,8 +2194,8 @@
     </w:p>
     <w:p>
       <w:pPr>
-        <w:rPr>
-          <w:rFonts w:ascii="Calibri" w:eastAsia="Calibri" w:hAnsi="Calibri" w:cs="Times New Roman"/>
+        <w:pStyle w:val="Sansinterligne"/>
+        <w:rPr>
           <w:color w:val="4F81BD" w:themeColor="accent1"/>
           <w:sz w:val="24"/>
           <w:szCs w:val="24"/>
@@ -2381,28 +2209,16 @@
           <w:szCs w:val="24"/>
           <w:u w:val="single"/>
         </w:rPr>
-        <w:br w:type="page"/>
-      </w:r>
-    </w:p>
-    <w:p>
-      <w:pPr>
-        <w:pStyle w:val="Sansinterligne"/>
+        <w:t>F</w:t>
+      </w:r>
+      <w:r>
         <w:rPr>
           <w:color w:val="4F81BD" w:themeColor="accent1"/>
           <w:sz w:val="24"/>
           <w:szCs w:val="24"/>
           <w:u w:val="single"/>
         </w:rPr>
-      </w:pPr>
-      <w:r>
-        <w:rPr>
-          <w:color w:val="4F81BD" w:themeColor="accent1"/>
-          <w:sz w:val="24"/>
-          <w:szCs w:val="24"/>
-          <w:u w:val="single"/>
-        </w:rPr>
-        <w:lastRenderedPageBreak/>
-        <w:t>Fichier de configuration</w:t>
+        <w:t>ichier de configuration</w:t>
       </w:r>
     </w:p>
     <w:p>
@@ -3717,7 +3533,7 @@
                           <w:noProof/>
                           <w:color w:val="4F81BD" w:themeColor="accent1"/>
                         </w:rPr>
-                        <w:t>6</w:t>
+                        <w:t>5</w:t>
                       </w:r>
                     </w:fldSimple>
                   </w:p>
@@ -9121,7 +8937,7 @@
 </file>
 
 <file path=customXml/itemProps1.xml><?xml version="1.0" encoding="utf-8"?>
-<ds:datastoreItem xmlns:ds="http://schemas.openxmlformats.org/officeDocument/2006/customXml" ds:itemID="{0EBD26A8-31B5-478C-AF3E-43136AE444B3}">
+<ds:datastoreItem xmlns:ds="http://schemas.openxmlformats.org/officeDocument/2006/customXml" ds:itemID="{E18B42ED-9C6D-4DB7-85DB-C268E51BBB09}">
   <ds:schemaRefs>
     <ds:schemaRef ds:uri="http://schemas.openxmlformats.org/officeDocument/2006/bibliography"/>
   </ds:schemaRefs>

</xml_diff>

<commit_message>
Correction du rapport USR
</commit_message>
<xml_diff>
--- a/kevin/usr.docx
+++ b/kevin/usr.docx
@@ -1198,7 +1198,16 @@
           <w:szCs w:val="24"/>
           <w:u w:val="single"/>
         </w:rPr>
-        <w:t>Executer le serveur</w:t>
+        <w:t>Exécuter</w:t>
+      </w:r>
+      <w:r>
+        <w:rPr>
+          <w:color w:val="4F81BD" w:themeColor="accent1"/>
+          <w:sz w:val="24"/>
+          <w:szCs w:val="24"/>
+          <w:u w:val="single"/>
+        </w:rPr>
+        <w:t xml:space="preserve"> le serveur</w:t>
       </w:r>
       <w:r>
         <w:rPr>
@@ -1340,7 +1349,16 @@
           <w:szCs w:val="24"/>
           <w:u w:val="single"/>
         </w:rPr>
-        <w:t>Executer le client</w:t>
+        <w:t>Exécuter</w:t>
+      </w:r>
+      <w:r>
+        <w:rPr>
+          <w:color w:val="4F81BD" w:themeColor="accent1"/>
+          <w:sz w:val="24"/>
+          <w:szCs w:val="24"/>
+          <w:u w:val="single"/>
+        </w:rPr>
+        <w:t xml:space="preserve"> le client</w:t>
       </w:r>
     </w:p>
     <w:p>
@@ -2657,7 +2675,21 @@
           <w:sz w:val="24"/>
           <w:szCs w:val="24"/>
         </w:rPr>
-        <w:t>Si aucune option n'est fournie en ligne de commande : le logger utilise la sortie d'erreur standard (stderr) pour tous les évenements.</w:t>
+        <w:t xml:space="preserve">Si aucune option n'est fournie en ligne de commande : le logger utilise la sortie d'erreur standard (stderr) pour tous les </w:t>
+      </w:r>
+      <w:r>
+        <w:rPr>
+          <w:sz w:val="24"/>
+          <w:szCs w:val="24"/>
+        </w:rPr>
+        <w:t>événements</w:t>
+      </w:r>
+      <w:r>
+        <w:rPr>
+          <w:sz w:val="24"/>
+          <w:szCs w:val="24"/>
+        </w:rPr>
+        <w:t>.</w:t>
       </w:r>
     </w:p>
     <w:p>
@@ -2715,7 +2747,14 @@
           <w:sz w:val="24"/>
           <w:szCs w:val="24"/>
         </w:rPr>
-        <w:t xml:space="preserve"> avec des fichiers de configuration déjà pré-réglés</w:t>
+        <w:t xml:space="preserve"> avec des fichiers de configuration déjà </w:t>
+      </w:r>
+      <w:r>
+        <w:rPr>
+          <w:sz w:val="24"/>
+          <w:szCs w:val="24"/>
+        </w:rPr>
+        <w:t>préréglés</w:t>
       </w:r>
       <w:r>
         <w:rPr>
@@ -8937,7 +8976,7 @@
 </file>
 
 <file path=customXml/itemProps1.xml><?xml version="1.0" encoding="utf-8"?>
-<ds:datastoreItem xmlns:ds="http://schemas.openxmlformats.org/officeDocument/2006/customXml" ds:itemID="{E18B42ED-9C6D-4DB7-85DB-C268E51BBB09}">
+<ds:datastoreItem xmlns:ds="http://schemas.openxmlformats.org/officeDocument/2006/customXml" ds:itemID="{C2C4090E-6334-47BD-A368-E1BB3A9EDFDD}">
   <ds:schemaRefs>
     <ds:schemaRef ds:uri="http://schemas.openxmlformats.org/officeDocument/2006/bibliography"/>
   </ds:schemaRefs>

</xml_diff>